<commit_message>
Se añadio link del repo a los documentos
</commit_message>
<xml_diff>
--- a/docs/Informe.docx
+++ b/docs/Informe.docx
@@ -560,21 +560,7 @@
         <w:rPr>
           <w:lang w:val="es-ES"/>
         </w:rPr>
-        <w:t xml:space="preserve">), utilizando una arquitectura cliente-maestro-trabajadores. En esta, el cliente envía la solicitud del rango, el maestro lo divide en </w:t>
-      </w:r>
-      <w:proofErr w:type="spellStart"/>
-      <w:r>
-        <w:rPr>
-          <w:lang w:val="es-ES"/>
-        </w:rPr>
-        <w:t>subrangos</w:t>
-      </w:r>
-      <w:proofErr w:type="spellEnd"/>
-      <w:r>
-        <w:rPr>
-          <w:lang w:val="es-ES"/>
-        </w:rPr>
-        <w:t xml:space="preserve"> y asigna cada uno a diferentes trabajadores, quienes procesan los datos en paralelo y devuelven los resultados. El sistema debe ser eficiente, asíncrono, tolerante a fallos y fácilmente escalable con respecto al número de trabajadores involucrados.</w:t>
+        <w:t>), utilizando una arquitectura cliente-maestro-trabajadores. En esta, el cliente envía la solicitud del rango, el maestro lo divide en subrangos y asigna cada uno a diferentes trabajadores, quienes procesan los datos en paralelo y devuelven los resultados. El sistema debe ser eficiente, asíncrono, tolerante a fallos y fácilmente escalable con respecto al número de trabajadores involucrados.</w:t>
       </w:r>
       <w:r>
         <w:t> </w:t>
@@ -742,24 +728,11 @@
         <w:t>)</w:t>
       </w:r>
       <w:r>
-        <w:t xml:space="preserve">: Ejecutan la búsqueda de números perfectos en </w:t>
-      </w:r>
-      <w:proofErr w:type="spellStart"/>
-      <w:r>
-        <w:t>subrangos</w:t>
-      </w:r>
-      <w:proofErr w:type="spellEnd"/>
-      <w:r>
-        <w:t xml:space="preserve"> asignados</w:t>
-      </w:r>
-      <w:r>
-        <w:t xml:space="preserve"> por el maestro y devuelve los resultados obtenidos de esos </w:t>
-      </w:r>
-      <w:proofErr w:type="spellStart"/>
-      <w:r>
-        <w:t>subrangos</w:t>
-      </w:r>
-      <w:proofErr w:type="spellEnd"/>
+        <w:t>: Ejecutan la búsqueda de números perfectos en subrangos asignados</w:t>
+      </w:r>
+      <w:r>
+        <w:t xml:space="preserve"> por el maestro y devuelve los resultados obtenidos de esos subrangos</w:t>
+      </w:r>
       <w:r>
         <w:t>.</w:t>
       </w:r>
@@ -778,17 +751,8 @@
           <w:b/>
           <w:bCs/>
         </w:rPr>
-        <w:t xml:space="preserve">Interfaces </w:t>
-      </w:r>
-      <w:proofErr w:type="spellStart"/>
-      <w:r>
-        <w:rPr>
-          <w:b/>
-          <w:bCs/>
-        </w:rPr>
-        <w:t>Slice</w:t>
-      </w:r>
-      <w:proofErr w:type="spellEnd"/>
+        <w:t>Interfaces Slice</w:t>
+      </w:r>
       <w:r>
         <w:t>: Definen la comunicación entre módulos usando ICE</w:t>
       </w:r>
@@ -1042,15 +1006,7 @@
       </w:pPr>
       <w:r>
         <w:lastRenderedPageBreak/>
-        <w:t xml:space="preserve">Divide el rango de búsqueda en </w:t>
-      </w:r>
-      <w:proofErr w:type="spellStart"/>
-      <w:r>
-        <w:t>subrangos</w:t>
-      </w:r>
-      <w:proofErr w:type="spellEnd"/>
-      <w:r>
-        <w:t xml:space="preserve"> equitativos según el número de trabajadores asignados.</w:t>
+        <w:t>Divide el rango de búsqueda en subrangos equitativos según el número de trabajadores asignados.</w:t>
       </w:r>
     </w:p>
     <w:p>
@@ -1058,15 +1014,7 @@
         <w:jc w:val="both"/>
       </w:pPr>
       <w:r>
-        <w:t xml:space="preserve">Distribuye cada </w:t>
-      </w:r>
-      <w:proofErr w:type="spellStart"/>
-      <w:r>
-        <w:t>subrango</w:t>
-      </w:r>
-      <w:proofErr w:type="spellEnd"/>
-      <w:r>
-        <w:t xml:space="preserve"> entre los trabajadores mediante llamadas asíncronas o síncronas, según lo especificado.</w:t>
+        <w:t>Distribuye cada subrango entre los trabajadores mediante llamadas asíncronas o síncronas, según lo especificado.</w:t>
       </w:r>
     </w:p>
     <w:p>
@@ -1094,23 +1042,7 @@
         <w:jc w:val="both"/>
       </w:pPr>
       <w:r>
-        <w:t xml:space="preserve">Cada Trabajador recibe un </w:t>
-      </w:r>
-      <w:proofErr w:type="spellStart"/>
-      <w:r>
-        <w:t>subrango</w:t>
-      </w:r>
-      <w:proofErr w:type="spellEnd"/>
-      <w:r>
-        <w:t xml:space="preserve"> asignado por el Maestro, ejecuta el algoritmo para detectar números perfectos dentro de dicho </w:t>
-      </w:r>
-      <w:proofErr w:type="spellStart"/>
-      <w:r>
-        <w:t>subrango</w:t>
-      </w:r>
-      <w:proofErr w:type="spellEnd"/>
-      <w:r>
-        <w:t xml:space="preserve"> y devuelve los resultados encontrados al Maestro.</w:t>
+        <w:t>Cada Trabajador recibe un subrango asignado por el Maestro, ejecuta el algoritmo para detectar números perfectos dentro de dicho subrango y devuelve los resultados encontrados al Maestro.</w:t>
       </w:r>
     </w:p>
     <w:p/>
@@ -1134,15 +1066,7 @@
         <w:jc w:val="both"/>
       </w:pPr>
       <w:r>
-        <w:t xml:space="preserve">El Maestro consulta cuántos trabajadores tiene disponibles y asigna la cantidad más adecuada en función de la solicitud del Cliente. Luego, calcula el tamaño de los </w:t>
-      </w:r>
-      <w:proofErr w:type="spellStart"/>
-      <w:r>
-        <w:t>subrangos</w:t>
-      </w:r>
-      <w:proofErr w:type="spellEnd"/>
-      <w:r>
-        <w:t xml:space="preserve"> dividiendo equitativamente el rango total de búsqueda entre el número de trabajadores asignados. Esta distribución permite paralelizar el procesamiento de forma eficiente, aprovechando los recursos del sistema distribuido.</w:t>
+        <w:t>El Maestro consulta cuántos trabajadores tiene disponibles y asigna la cantidad más adecuada en función de la solicitud del Cliente. Luego, calcula el tamaño de los subrangos dividiendo equitativamente el rango total de búsqueda entre el número de trabajadores asignados. Esta distribución permite paralelizar el procesamiento de forma eficiente, aprovechando los recursos del sistema distribuido.</w:t>
       </w:r>
     </w:p>
     <w:p>
@@ -1150,39 +1074,7 @@
         <w:jc w:val="both"/>
       </w:pPr>
       <w:r>
-        <w:t xml:space="preserve">Una vez determinados los </w:t>
-      </w:r>
-      <w:proofErr w:type="spellStart"/>
-      <w:r>
-        <w:t>subrangos</w:t>
-      </w:r>
-      <w:proofErr w:type="spellEnd"/>
-      <w:r>
-        <w:t xml:space="preserve">, el Maestro utiliza llamadas asincrónicas proporcionadas por ICE (Internet </w:t>
-      </w:r>
-      <w:proofErr w:type="spellStart"/>
-      <w:r>
-        <w:t>Communications</w:t>
-      </w:r>
-      <w:proofErr w:type="spellEnd"/>
-      <w:r>
-        <w:t xml:space="preserve"> </w:t>
-      </w:r>
-      <w:proofErr w:type="spellStart"/>
-      <w:r>
-        <w:t>Engine</w:t>
-      </w:r>
-      <w:proofErr w:type="spellEnd"/>
-      <w:r>
-        <w:t xml:space="preserve">) para enviar cada </w:t>
-      </w:r>
-      <w:proofErr w:type="spellStart"/>
-      <w:r>
-        <w:t>subrango</w:t>
-      </w:r>
-      <w:proofErr w:type="spellEnd"/>
-      <w:r>
-        <w:t xml:space="preserve"> a los trabajadores correspondientes. Además, se emplean hilos en el Maestro para gestionar de manera concurrente el envío de tareas y la espera de resultados, sin bloquear el proceso principal. Esta combinación de asincronía en la comunicación y concurrencia interna permite que la ejecución sea no bloqueante, lo cual mejora el rendimiento general del sistema.</w:t>
+        <w:t>Una vez determinados los subrangos, el Maestro utiliza llamadas asincrónicas proporcionadas por ICE (Internet Communications Engine) para enviar cada subrango a los trabajadores correspondientes. Además, se emplean hilos en el Maestro para gestionar de manera concurrente el envío de tareas y la espera de resultados, sin bloquear el proceso principal. Esta combinación de asincronía en la comunicación y concurrencia interna permite que la ejecución sea no bloqueante, lo cual mejora el rendimiento general del sistema.</w:t>
       </w:r>
     </w:p>
     <w:p>
@@ -1190,15 +1082,7 @@
         <w:jc w:val="both"/>
       </w:pPr>
       <w:r>
-        <w:t xml:space="preserve">Cada trabajador procesa el </w:t>
-      </w:r>
-      <w:proofErr w:type="spellStart"/>
-      <w:r>
-        <w:t>subrango</w:t>
-      </w:r>
-      <w:proofErr w:type="spellEnd"/>
-      <w:r>
-        <w:t xml:space="preserve"> que le fue asignado, ejecutando el algoritmo de búsqueda de números perfectos. Al finalizar, devuelve al Maestro una lista con los números perfectos encontrados en su sección del rango.</w:t>
+        <w:t>Cada trabajador procesa el subrango que le fue asignado, ejecutando el algoritmo de búsqueda de números perfectos. Al finalizar, devuelve al Maestro una lista con los números perfectos encontrados en su sección del rango.</w:t>
       </w:r>
     </w:p>
     <w:p>
@@ -3038,6 +2922,7 @@
         <w:rPr>
           <w:b/>
           <w:bCs/>
+          <w:noProof/>
         </w:rPr>
         <w:drawing>
           <wp:inline distT="0" distB="0" distL="0" distR="0" wp14:anchorId="284A0358" wp14:editId="1AA0296A">
@@ -5036,15 +4921,39 @@
         <w:jc w:val="both"/>
       </w:pPr>
       <w:r>
-        <w:t xml:space="preserve">Una posible mejora sería implementar un sistema de balance dinámico de carga. En lugar de repartir los </w:t>
+        <w:t>Una posible mejora sería implementar un sistema de balance dinámico de carga. En lugar de repartir los subrangos de forma equitativa desde el principio, se podría evaluar en tiempo real el progreso de cada trabajador y asignar más trabajo a los que terminen antes, evitando tiempos muertos.</w:t>
+      </w:r>
+    </w:p>
+    <w:p>
+      <w:pPr>
+        <w:jc w:val="both"/>
+      </w:pPr>
+      <w:r>
+        <w:t>También sería útil agregar una funcionalidad que permita guardar los resultados obtenidos en una base de datos o archivo. Esto facilitaría el análisis posterior y evitaría repetir los cálculos en futuras ejecuciones.</w:t>
+      </w:r>
+    </w:p>
+    <w:p>
+      <w:pPr>
+        <w:jc w:val="both"/>
+      </w:pPr>
+      <w:r>
+        <w:t xml:space="preserve">Otra mejora interesante sería aplicar patrones de diseño que favorezcan la extensibilidad y el mantenimiento del sistema. Por ejemplo, el patrón </w:t>
       </w:r>
       <w:proofErr w:type="spellStart"/>
       <w:r>
-        <w:t>subrangos</w:t>
+        <w:t>Strategy</w:t>
       </w:r>
       <w:proofErr w:type="spellEnd"/>
       <w:r>
-        <w:t xml:space="preserve"> de forma equitativa desde el principio, se podría evaluar en tiempo real el progreso de cada trabajador y asignar más trabajo a los que terminen antes, evitando tiempos muertos.</w:t>
+        <w:t xml:space="preserve"> permitiría encapsular distintos algoritmos de búsqueda (como números perfectos, primos o abundantes) y seleccionarlos dinámicamente según la necesidad del usuario. También se podría emplear el patrón Factory para crear trabajadores con distintos comportamientos o configuraciones, y el patrón </w:t>
+      </w:r>
+      <w:proofErr w:type="spellStart"/>
+      <w:r>
+        <w:t>Observer</w:t>
+      </w:r>
+      <w:proofErr w:type="spellEnd"/>
+      <w:r>
+        <w:t xml:space="preserve"> para notificar al Cliente sobre el progreso o finalización de las tareas. El uso adecuado de estos patrones no solo haría el sistema más flexible, sino también más organizado y fácil de escalar a futuro.</w:t>
       </w:r>
     </w:p>
     <w:p>
@@ -5052,45 +4961,61 @@
         <w:jc w:val="both"/>
       </w:pPr>
       <w:r>
-        <w:t>También sería útil agregar una funcionalidad que permita guardar los resultados obtenidos en una base de datos o archivo. Esto facilitaría el análisis posterior y evitaría repetir los cálculos en futuras ejecuciones.</w:t>
+        <w:t>Finalmente, se podría ampliar el sistema para incluir otros tipos de búsquedas, como números primos o abundantes, y optimizar aún más el algoritmo de búsqueda de números perfectos para reducir los tiempos de ejecución, especialmente en rangos muy extensos.</w:t>
       </w:r>
     </w:p>
     <w:p>
       <w:pPr>
         <w:jc w:val="both"/>
       </w:pPr>
-      <w:r>
-        <w:t xml:space="preserve">Otra mejora interesante sería aplicar patrones de diseño que favorezcan la extensibilidad y el mantenimiento del sistema. Por ejemplo, el patrón </w:t>
-      </w:r>
-      <w:proofErr w:type="spellStart"/>
-      <w:r>
-        <w:t>Strategy</w:t>
-      </w:r>
-      <w:proofErr w:type="spellEnd"/>
-      <w:r>
-        <w:t xml:space="preserve"> permitiría encapsular distintos algoritmos de búsqueda (como números perfectos, primos o abundantes) y seleccionarlos dinámicamente según la necesidad del usuario. También se podría emplear el patrón Factory para crear trabajadores con distintos comportamientos o configuraciones, y el patrón </w:t>
-      </w:r>
-      <w:proofErr w:type="spellStart"/>
-      <w:r>
-        <w:t>Observer</w:t>
-      </w:r>
-      <w:proofErr w:type="spellEnd"/>
-      <w:r>
-        <w:t xml:space="preserve"> para notificar al Cliente sobre el progreso o finalización de las tareas. El uso adecuado de estos patrones no solo haría el sistema más flexible, sino también más organizado y fácil de escalar a futuro.</w:t>
-      </w:r>
     </w:p>
     <w:p>
       <w:pPr>
         <w:jc w:val="both"/>
       </w:pPr>
-      <w:r>
-        <w:t>Finalmente, se podría ampliar el sistema para incluir otros tipos de búsquedas, como números primos o abundantes, y optimizar aún más el algoritmo de búsqueda de números perfectos para reducir los tiempos de ejecución, especialmente en rangos muy extensos.</w:t>
-      </w:r>
+      <w:proofErr w:type="gramStart"/>
+      <w:r>
+        <w:t>Link</w:t>
+      </w:r>
+      <w:proofErr w:type="gramEnd"/>
+      <w:r>
+        <w:t xml:space="preserve"> Repositorio:</w:t>
+      </w:r>
+    </w:p>
+    <w:p>
+      <w:pPr>
+        <w:jc w:val="both"/>
+      </w:pPr>
+      <w:hyperlink r:id="rId17" w:history="1">
+        <w:r>
+          <w:rPr>
+            <w:rStyle w:val="Hipervnculo"/>
+          </w:rPr>
+          <w:t>https://gith</w:t>
+        </w:r>
+        <w:r>
+          <w:rPr>
+            <w:rStyle w:val="Hipervnculo"/>
+          </w:rPr>
+          <w:t>u</w:t>
+        </w:r>
+        <w:r>
+          <w:rPr>
+            <w:rStyle w:val="Hipervnculo"/>
+          </w:rPr>
+          <w:t>b.com/Melissa-hb/Busqueda_Distribuida_ICE_Cliente_Maestro_Trabajadores.git</w:t>
+        </w:r>
+      </w:hyperlink>
+    </w:p>
+    <w:p>
+      <w:pPr>
+        <w:jc w:val="both"/>
+      </w:pPr>
     </w:p>
     <w:p/>
     <w:sectPr>
-      <w:headerReference w:type="default" r:id="rId17"/>
-      <w:footerReference w:type="default" r:id="rId18"/>
+      <w:headerReference w:type="default" r:id="rId18"/>
+      <w:footerReference w:type="default" r:id="rId19"/>
       <w:pgSz w:w="12240" w:h="15840"/>
       <w:pgMar w:top="1417" w:right="1701" w:bottom="1417" w:left="1701" w:header="708" w:footer="708" w:gutter="0"/>
       <w:pgNumType w:start="2"/>
@@ -5197,7 +5122,6 @@
         <w:docPartUnique/>
       </w:docPartObj>
     </w:sdtPr>
-    <w:sdtEndPr/>
     <w:sdtContent>
       <w:p>
         <w:pPr>
@@ -8516,6 +8440,41 @@
     <w:uiPriority w:val="99"/>
     <w:rsid w:val="004C1966"/>
   </w:style>
+  <w:style w:type="character" w:styleId="Hipervnculo">
+    <w:name w:val="Hyperlink"/>
+    <w:basedOn w:val="Fuentedeprrafopredeter"/>
+    <w:uiPriority w:val="99"/>
+    <w:unhideWhenUsed/>
+    <w:rsid w:val="001D4D00"/>
+    <w:rPr>
+      <w:color w:val="467886" w:themeColor="hyperlink"/>
+      <w:u w:val="single"/>
+    </w:rPr>
+  </w:style>
+  <w:style w:type="character" w:styleId="Mencinsinresolver">
+    <w:name w:val="Unresolved Mention"/>
+    <w:basedOn w:val="Fuentedeprrafopredeter"/>
+    <w:uiPriority w:val="99"/>
+    <w:semiHidden/>
+    <w:unhideWhenUsed/>
+    <w:rsid w:val="001D4D00"/>
+    <w:rPr>
+      <w:color w:val="605E5C"/>
+      <w:shd w:val="clear" w:color="auto" w:fill="E1DFDD"/>
+    </w:rPr>
+  </w:style>
+  <w:style w:type="character" w:styleId="Hipervnculovisitado">
+    <w:name w:val="FollowedHyperlink"/>
+    <w:basedOn w:val="Fuentedeprrafopredeter"/>
+    <w:uiPriority w:val="99"/>
+    <w:semiHidden/>
+    <w:unhideWhenUsed/>
+    <w:rsid w:val="001D4D00"/>
+    <w:rPr>
+      <w:color w:val="96607D" w:themeColor="followedHyperlink"/>
+      <w:u w:val="single"/>
+    </w:rPr>
+  </w:style>
 </w:styles>
 </file>
 
@@ -8835,6 +8794,10 @@
 </file>
 
 <file path=customXml/item1.xml><?xml version="1.0" encoding="utf-8"?>
+<b:Sources xmlns:b="http://schemas.openxmlformats.org/officeDocument/2006/bibliography" xmlns="http://schemas.openxmlformats.org/officeDocument/2006/bibliography" SelectedStyle="\APASixthEditionOfficeOnline.xsl" StyleName="APA" Version="6"/>
+</file>
+
+<file path=customXml/item2.xml><?xml version="1.0" encoding="utf-8"?>
 <?mso-contentType ?>
 <FormTemplates xmlns="http://schemas.microsoft.com/sharepoint/v3/contenttype/forms">
   <Display>DocumentLibraryForm</Display>
@@ -8843,19 +8806,7 @@
 </FormTemplates>
 </file>
 
-<file path=customXml/item2.xml><?xml version="1.0" encoding="utf-8"?>
-<b:Sources xmlns:b="http://schemas.openxmlformats.org/officeDocument/2006/bibliography" xmlns="http://schemas.openxmlformats.org/officeDocument/2006/bibliography" SelectedStyle="\APASixthEditionOfficeOnline.xsl" StyleName="APA" Version="6"/>
-</file>
-
 <file path=customXml/item3.xml><?xml version="1.0" encoding="utf-8"?>
-<p:properties xmlns:p="http://schemas.microsoft.com/office/2006/metadata/properties" xmlns:xsi="http://www.w3.org/2001/XMLSchema-instance" xmlns:pc="http://schemas.microsoft.com/office/infopath/2007/PartnerControls">
-  <documentManagement>
-    <_activity xmlns="d445e8c6-11de-48fd-adf0-ec97efe24a07" xsi:nil="true"/>
-  </documentManagement>
-</p:properties>
-</file>
-
-<file path=customXml/item4.xml><?xml version="1.0" encoding="utf-8"?>
 <ct:contentTypeSchema xmlns:ct="http://schemas.microsoft.com/office/2006/metadata/contentType" xmlns:ma="http://schemas.microsoft.com/office/2006/metadata/properties/metaAttributes" ct:_="" ma:_="" ma:contentTypeName="Documento" ma:contentTypeID="0x0101009687E3FAE31E7C43B141A3F9EEB52BA6" ma:contentTypeVersion="15" ma:contentTypeDescription="Crear nuevo documento." ma:contentTypeScope="" ma:versionID="0469a9f2fe561972718df4185a02af6c">
   <xsd:schema xmlns:xsd="http://www.w3.org/2001/XMLSchema" xmlns:xs="http://www.w3.org/2001/XMLSchema" xmlns:p="http://schemas.microsoft.com/office/2006/metadata/properties" xmlns:ns3="d445e8c6-11de-48fd-adf0-ec97efe24a07" xmlns:ns4="c0cbfa1d-f0a5-47ba-89a7-172e50ef2812" targetNamespace="http://schemas.microsoft.com/office/2006/metadata/properties" ma:root="true" ma:fieldsID="0a6fa5da99bf197f923ef0e8fddc4287" ns3:_="" ns4:_="">
     <xsd:import namespace="d445e8c6-11de-48fd-adf0-ec97efe24a07"/>
@@ -9088,7 +9039,23 @@
 </ct:contentTypeSchema>
 </file>
 
+<file path=customXml/item4.xml><?xml version="1.0" encoding="utf-8"?>
+<p:properties xmlns:p="http://schemas.microsoft.com/office/2006/metadata/properties" xmlns:xsi="http://www.w3.org/2001/XMLSchema-instance" xmlns:pc="http://schemas.microsoft.com/office/infopath/2007/PartnerControls">
+  <documentManagement>
+    <_activity xmlns="d445e8c6-11de-48fd-adf0-ec97efe24a07" xsi:nil="true"/>
+  </documentManagement>
+</p:properties>
+</file>
+
 <file path=customXml/itemProps1.xml><?xml version="1.0" encoding="utf-8"?>
+<ds:datastoreItem xmlns:ds="http://schemas.openxmlformats.org/officeDocument/2006/customXml" ds:itemID="{1E2A7F9F-9154-4003-ACF2-E982B81E7ADD}">
+  <ds:schemaRefs>
+    <ds:schemaRef ds:uri="http://schemas.openxmlformats.org/officeDocument/2006/bibliography"/>
+  </ds:schemaRefs>
+</ds:datastoreItem>
+</file>
+
+<file path=customXml/itemProps2.xml><?xml version="1.0" encoding="utf-8"?>
 <ds:datastoreItem xmlns:ds="http://schemas.openxmlformats.org/officeDocument/2006/customXml" ds:itemID="{20CA5EA3-76B4-4B8A-A1B9-9E313EDAE227}">
   <ds:schemaRefs>
     <ds:schemaRef ds:uri="http://schemas.microsoft.com/sharepoint/v3/contenttype/forms"/>
@@ -9096,32 +9063,7 @@
 </ds:datastoreItem>
 </file>
 
-<file path=customXml/itemProps2.xml><?xml version="1.0" encoding="utf-8"?>
-<ds:datastoreItem xmlns:ds="http://schemas.openxmlformats.org/officeDocument/2006/customXml" ds:itemID="{1E2A7F9F-9154-4003-ACF2-E982B81E7ADD}">
-  <ds:schemaRefs>
-    <ds:schemaRef ds:uri="http://schemas.openxmlformats.org/officeDocument/2006/bibliography"/>
-  </ds:schemaRefs>
-</ds:datastoreItem>
-</file>
-
 <file path=customXml/itemProps3.xml><?xml version="1.0" encoding="utf-8"?>
-<ds:datastoreItem xmlns:ds="http://schemas.openxmlformats.org/officeDocument/2006/customXml" ds:itemID="{0A1DCA1D-D3A5-46E6-9BDD-E30F00F218F4}">
-  <ds:schemaRefs>
-    <ds:schemaRef ds:uri="http://schemas.openxmlformats.org/package/2006/metadata/core-properties"/>
-    <ds:schemaRef ds:uri="c0cbfa1d-f0a5-47ba-89a7-172e50ef2812"/>
-    <ds:schemaRef ds:uri="http://schemas.microsoft.com/office/2006/documentManagement/types"/>
-    <ds:schemaRef ds:uri="http://purl.org/dc/terms/"/>
-    <ds:schemaRef ds:uri="http://schemas.microsoft.com/office/2006/metadata/properties"/>
-    <ds:schemaRef ds:uri="http://schemas.microsoft.com/office/infopath/2007/PartnerControls"/>
-    <ds:schemaRef ds:uri="http://purl.org/dc/dcmitype/"/>
-    <ds:schemaRef ds:uri="http://www.w3.org/XML/1998/namespace"/>
-    <ds:schemaRef ds:uri="d445e8c6-11de-48fd-adf0-ec97efe24a07"/>
-    <ds:schemaRef ds:uri="http://purl.org/dc/elements/1.1/"/>
-  </ds:schemaRefs>
-</ds:datastoreItem>
-</file>
-
-<file path=customXml/itemProps4.xml><?xml version="1.0" encoding="utf-8"?>
 <ds:datastoreItem xmlns:ds="http://schemas.openxmlformats.org/officeDocument/2006/customXml" ds:itemID="{2AB3BEA1-5BE5-47FD-9DB0-3BCF822AAAFE}">
   <ds:schemaRefs>
     <ds:schemaRef ds:uri="http://schemas.microsoft.com/office/2006/metadata/contentType"/>
@@ -9138,4 +9080,14 @@
     <ds:schemaRef ds:uri="http://schemas.microsoft.com/internal/obd"/>
   </ds:schemaRefs>
 </ds:datastoreItem>
+</file>
+
+<file path=customXml/itemProps4.xml><?xml version="1.0" encoding="utf-8"?>
+<ds:datastoreItem xmlns:ds="http://schemas.openxmlformats.org/officeDocument/2006/customXml" ds:itemID="{0A1DCA1D-D3A5-46E6-9BDD-E30F00F218F4}">
+  <ds:schemaRefs>
+    <ds:schemaRef ds:uri="http://schemas.microsoft.com/office/2006/metadata/properties"/>
+    <ds:schemaRef ds:uri="http://schemas.microsoft.com/office/infopath/2007/PartnerControls"/>
+    <ds:schemaRef ds:uri="d445e8c6-11de-48fd-adf0-ec97efe24a07"/>
+  </ds:schemaRefs>
+</ds:datastoreItem>
 </file>
</xml_diff>